<commit_message>
Mise en place du bundle 'Doctrine' et 'Maker', création de la BDD avec  doctrine et création des entités avec maker
</commit_message>
<xml_diff>
--- a/save-restitution/Restitution du 25.docx
+++ b/save-restitution/Restitution du 25.docx
@@ -22,12 +22,14 @@
           <w:numId w:val="2"/>
         </w:numPr>
         <w:rPr>
-          <w:sz w:val="32"/>
-          <w:szCs w:val="32"/>
-        </w:rPr>
-      </w:pPr>
-      <w:r>
-        <w:rPr>
+          <w:color w:val="70AD47" w:themeColor="accent6"/>
+          <w:sz w:val="32"/>
+          <w:szCs w:val="32"/>
+        </w:rPr>
+      </w:pPr>
+      <w:r>
+        <w:rPr>
+          <w:color w:val="70AD47" w:themeColor="accent6"/>
           <w:sz w:val="32"/>
           <w:szCs w:val="32"/>
         </w:rPr>
@@ -42,12 +44,14 @@
           <w:numId w:val="2"/>
         </w:numPr>
         <w:rPr>
-          <w:sz w:val="32"/>
-          <w:szCs w:val="32"/>
-        </w:rPr>
-      </w:pPr>
-      <w:r>
-        <w:rPr>
+          <w:color w:val="70AD47" w:themeColor="accent6"/>
+          <w:sz w:val="32"/>
+          <w:szCs w:val="32"/>
+        </w:rPr>
+      </w:pPr>
+      <w:r>
+        <w:rPr>
+          <w:color w:val="70AD47" w:themeColor="accent6"/>
           <w:sz w:val="32"/>
           <w:szCs w:val="32"/>
         </w:rPr>
@@ -62,12 +66,14 @@
           <w:numId w:val="2"/>
         </w:numPr>
         <w:rPr>
-          <w:sz w:val="32"/>
-          <w:szCs w:val="32"/>
-        </w:rPr>
-      </w:pPr>
-      <w:r>
-        <w:rPr>
+          <w:color w:val="70AD47" w:themeColor="accent6"/>
+          <w:sz w:val="32"/>
+          <w:szCs w:val="32"/>
+        </w:rPr>
+      </w:pPr>
+      <w:r>
+        <w:rPr>
+          <w:color w:val="70AD47" w:themeColor="accent6"/>
           <w:sz w:val="32"/>
           <w:szCs w:val="32"/>
         </w:rPr>
@@ -82,12 +88,14 @@
           <w:numId w:val="2"/>
         </w:numPr>
         <w:rPr>
-          <w:sz w:val="32"/>
-          <w:szCs w:val="32"/>
-        </w:rPr>
-      </w:pPr>
-      <w:r>
-        <w:rPr>
+          <w:color w:val="70AD47" w:themeColor="accent6"/>
+          <w:sz w:val="32"/>
+          <w:szCs w:val="32"/>
+        </w:rPr>
+      </w:pPr>
+      <w:r>
+        <w:rPr>
+          <w:color w:val="70AD47" w:themeColor="accent6"/>
           <w:sz w:val="32"/>
           <w:szCs w:val="32"/>
         </w:rPr>
@@ -102,12 +110,14 @@
           <w:numId w:val="2"/>
         </w:numPr>
         <w:rPr>
-          <w:sz w:val="32"/>
-          <w:szCs w:val="32"/>
-        </w:rPr>
-      </w:pPr>
-      <w:r>
-        <w:rPr>
+          <w:color w:val="70AD47" w:themeColor="accent6"/>
+          <w:sz w:val="32"/>
+          <w:szCs w:val="32"/>
+        </w:rPr>
+      </w:pPr>
+      <w:r>
+        <w:rPr>
+          <w:color w:val="70AD47" w:themeColor="accent6"/>
           <w:sz w:val="32"/>
           <w:szCs w:val="32"/>
         </w:rPr>
@@ -122,12 +132,14 @@
           <w:numId w:val="2"/>
         </w:numPr>
         <w:rPr>
-          <w:sz w:val="32"/>
-          <w:szCs w:val="32"/>
-        </w:rPr>
-      </w:pPr>
-      <w:r>
-        <w:rPr>
+          <w:color w:val="70AD47" w:themeColor="accent6"/>
+          <w:sz w:val="32"/>
+          <w:szCs w:val="32"/>
+        </w:rPr>
+      </w:pPr>
+      <w:r>
+        <w:rPr>
+          <w:color w:val="70AD47" w:themeColor="accent6"/>
           <w:sz w:val="32"/>
           <w:szCs w:val="32"/>
         </w:rPr>
@@ -142,12 +154,14 @@
           <w:numId w:val="2"/>
         </w:numPr>
         <w:rPr>
-          <w:sz w:val="32"/>
-          <w:szCs w:val="32"/>
-        </w:rPr>
-      </w:pPr>
-      <w:r>
-        <w:rPr>
+          <w:color w:val="70AD47" w:themeColor="accent6"/>
+          <w:sz w:val="32"/>
+          <w:szCs w:val="32"/>
+        </w:rPr>
+      </w:pPr>
+      <w:r>
+        <w:rPr>
+          <w:color w:val="70AD47" w:themeColor="accent6"/>
           <w:sz w:val="32"/>
           <w:szCs w:val="32"/>
         </w:rPr>
@@ -162,12 +176,14 @@
           <w:numId w:val="2"/>
         </w:numPr>
         <w:rPr>
-          <w:sz w:val="32"/>
-          <w:szCs w:val="32"/>
-        </w:rPr>
-      </w:pPr>
-      <w:r>
-        <w:rPr>
+          <w:color w:val="70AD47" w:themeColor="accent6"/>
+          <w:sz w:val="32"/>
+          <w:szCs w:val="32"/>
+        </w:rPr>
+      </w:pPr>
+      <w:r>
+        <w:rPr>
+          <w:color w:val="70AD47" w:themeColor="accent6"/>
           <w:sz w:val="32"/>
           <w:szCs w:val="32"/>
         </w:rPr>
@@ -177,17 +193,30 @@
     <w:p>
       <w:pPr>
         <w:pStyle w:val="Paragraphedeliste"/>
+        <w:ind w:left="1440"/>
+        <w:rPr>
+          <w:color w:val="70AD47" w:themeColor="accent6"/>
+          <w:sz w:val="32"/>
+          <w:szCs w:val="32"/>
+        </w:rPr>
+      </w:pPr>
+    </w:p>
+    <w:p>
+      <w:pPr>
+        <w:pStyle w:val="Paragraphedeliste"/>
         <w:numPr>
           <w:ilvl w:val="0"/>
           <w:numId w:val="2"/>
         </w:numPr>
         <w:rPr>
-          <w:sz w:val="32"/>
-          <w:szCs w:val="32"/>
-        </w:rPr>
-      </w:pPr>
-      <w:r>
-        <w:rPr>
+          <w:color w:val="70AD47" w:themeColor="accent6"/>
+          <w:sz w:val="32"/>
+          <w:szCs w:val="32"/>
+        </w:rPr>
+      </w:pPr>
+      <w:r>
+        <w:rPr>
+          <w:color w:val="70AD47" w:themeColor="accent6"/>
           <w:sz w:val="32"/>
           <w:szCs w:val="32"/>
         </w:rPr>
@@ -202,12 +231,14 @@
           <w:numId w:val="2"/>
         </w:numPr>
         <w:rPr>
-          <w:sz w:val="32"/>
-          <w:szCs w:val="32"/>
-        </w:rPr>
-      </w:pPr>
-      <w:r>
-        <w:rPr>
+          <w:color w:val="70AD47" w:themeColor="accent6"/>
+          <w:sz w:val="32"/>
+          <w:szCs w:val="32"/>
+        </w:rPr>
+      </w:pPr>
+      <w:r>
+        <w:rPr>
+          <w:color w:val="70AD47" w:themeColor="accent6"/>
           <w:sz w:val="32"/>
           <w:szCs w:val="32"/>
         </w:rPr>
@@ -222,12 +253,14 @@
           <w:numId w:val="2"/>
         </w:numPr>
         <w:rPr>
-          <w:sz w:val="32"/>
-          <w:szCs w:val="32"/>
-        </w:rPr>
-      </w:pPr>
-      <w:r>
-        <w:rPr>
+          <w:color w:val="70AD47" w:themeColor="accent6"/>
+          <w:sz w:val="32"/>
+          <w:szCs w:val="32"/>
+        </w:rPr>
+      </w:pPr>
+      <w:r>
+        <w:rPr>
+          <w:color w:val="70AD47" w:themeColor="accent6"/>
           <w:sz w:val="32"/>
           <w:szCs w:val="32"/>
         </w:rPr>
@@ -242,12 +275,14 @@
           <w:numId w:val="2"/>
         </w:numPr>
         <w:rPr>
-          <w:sz w:val="32"/>
-          <w:szCs w:val="32"/>
-        </w:rPr>
-      </w:pPr>
-      <w:r>
-        <w:rPr>
+          <w:color w:val="70AD47" w:themeColor="accent6"/>
+          <w:sz w:val="32"/>
+          <w:szCs w:val="32"/>
+        </w:rPr>
+      </w:pPr>
+      <w:r>
+        <w:rPr>
+          <w:color w:val="70AD47" w:themeColor="accent6"/>
           <w:sz w:val="32"/>
           <w:szCs w:val="32"/>
         </w:rPr>
@@ -256,6 +291,7 @@
       <w:proofErr w:type="spellStart"/>
       <w:r>
         <w:rPr>
+          <w:color w:val="70AD47" w:themeColor="accent6"/>
           <w:sz w:val="32"/>
           <w:szCs w:val="32"/>
         </w:rPr>
@@ -271,6 +307,7 @@
           <w:numId w:val="2"/>
         </w:numPr>
         <w:rPr>
+          <w:color w:val="70AD47" w:themeColor="accent6"/>
           <w:sz w:val="32"/>
           <w:szCs w:val="32"/>
         </w:rPr>
@@ -278,6 +315,7 @@
       <w:proofErr w:type="spellStart"/>
       <w:r>
         <w:rPr>
+          <w:color w:val="70AD47" w:themeColor="accent6"/>
           <w:sz w:val="32"/>
           <w:szCs w:val="32"/>
         </w:rPr>
@@ -293,12 +331,14 @@
           <w:numId w:val="2"/>
         </w:numPr>
         <w:rPr>
-          <w:sz w:val="32"/>
-          <w:szCs w:val="32"/>
-        </w:rPr>
-      </w:pPr>
-      <w:r>
-        <w:rPr>
+          <w:color w:val="70AD47" w:themeColor="accent6"/>
+          <w:sz w:val="32"/>
+          <w:szCs w:val="32"/>
+        </w:rPr>
+      </w:pPr>
+      <w:r>
+        <w:rPr>
+          <w:color w:val="70AD47" w:themeColor="accent6"/>
           <w:sz w:val="32"/>
           <w:szCs w:val="32"/>
         </w:rPr>
@@ -313,12 +353,14 @@
           <w:numId w:val="2"/>
         </w:numPr>
         <w:rPr>
-          <w:sz w:val="32"/>
-          <w:szCs w:val="32"/>
-        </w:rPr>
-      </w:pPr>
-      <w:r>
-        <w:rPr>
+          <w:color w:val="70AD47" w:themeColor="accent6"/>
+          <w:sz w:val="32"/>
+          <w:szCs w:val="32"/>
+        </w:rPr>
+      </w:pPr>
+      <w:r>
+        <w:rPr>
+          <w:color w:val="70AD47" w:themeColor="accent6"/>
           <w:sz w:val="32"/>
           <w:szCs w:val="32"/>
         </w:rPr>
@@ -333,12 +375,14 @@
           <w:numId w:val="2"/>
         </w:numPr>
         <w:rPr>
-          <w:sz w:val="32"/>
-          <w:szCs w:val="32"/>
-        </w:rPr>
-      </w:pPr>
-      <w:r>
-        <w:rPr>
+          <w:color w:val="70AD47" w:themeColor="accent6"/>
+          <w:sz w:val="32"/>
+          <w:szCs w:val="32"/>
+        </w:rPr>
+      </w:pPr>
+      <w:r>
+        <w:rPr>
+          <w:color w:val="70AD47" w:themeColor="accent6"/>
           <w:sz w:val="32"/>
           <w:szCs w:val="32"/>
         </w:rPr>
@@ -353,12 +397,14 @@
           <w:numId w:val="2"/>
         </w:numPr>
         <w:rPr>
-          <w:sz w:val="32"/>
-          <w:szCs w:val="32"/>
-        </w:rPr>
-      </w:pPr>
-      <w:r>
-        <w:rPr>
+          <w:color w:val="70AD47" w:themeColor="accent6"/>
+          <w:sz w:val="32"/>
+          <w:szCs w:val="32"/>
+        </w:rPr>
+      </w:pPr>
+      <w:r>
+        <w:rPr>
+          <w:color w:val="70AD47" w:themeColor="accent6"/>
           <w:sz w:val="32"/>
           <w:szCs w:val="32"/>
         </w:rPr>
@@ -373,12 +419,14 @@
           <w:numId w:val="2"/>
         </w:numPr>
         <w:rPr>
-          <w:sz w:val="32"/>
-          <w:szCs w:val="32"/>
-        </w:rPr>
-      </w:pPr>
-      <w:r>
-        <w:rPr>
+          <w:color w:val="70AD47" w:themeColor="accent6"/>
+          <w:sz w:val="32"/>
+          <w:szCs w:val="32"/>
+        </w:rPr>
+      </w:pPr>
+      <w:r>
+        <w:rPr>
+          <w:color w:val="70AD47" w:themeColor="accent6"/>
           <w:sz w:val="32"/>
           <w:szCs w:val="32"/>
         </w:rPr>
@@ -393,12 +441,15 @@
           <w:numId w:val="2"/>
         </w:numPr>
         <w:rPr>
-          <w:sz w:val="32"/>
-          <w:szCs w:val="32"/>
-        </w:rPr>
-      </w:pPr>
-      <w:r>
-        <w:rPr>
+          <w:color w:val="70AD47" w:themeColor="accent6"/>
+          <w:sz w:val="32"/>
+          <w:szCs w:val="32"/>
+        </w:rPr>
+      </w:pPr>
+      <w:bookmarkStart w:id="0" w:name="_GoBack"/>
+      <w:r>
+        <w:rPr>
+          <w:color w:val="70AD47" w:themeColor="accent6"/>
           <w:sz w:val="32"/>
           <w:szCs w:val="32"/>
         </w:rPr>
@@ -413,12 +464,14 @@
           <w:numId w:val="2"/>
         </w:numPr>
         <w:rPr>
-          <w:sz w:val="32"/>
-          <w:szCs w:val="32"/>
-        </w:rPr>
-      </w:pPr>
-      <w:r>
-        <w:rPr>
+          <w:color w:val="70AD47" w:themeColor="accent6"/>
+          <w:sz w:val="32"/>
+          <w:szCs w:val="32"/>
+        </w:rPr>
+      </w:pPr>
+      <w:r>
+        <w:rPr>
+          <w:color w:val="70AD47" w:themeColor="accent6"/>
           <w:sz w:val="32"/>
           <w:szCs w:val="32"/>
         </w:rPr>
@@ -427,6 +480,7 @@
       <w:proofErr w:type="spellStart"/>
       <w:r>
         <w:rPr>
+          <w:color w:val="70AD47" w:themeColor="accent6"/>
           <w:sz w:val="32"/>
           <w:szCs w:val="32"/>
         </w:rPr>
@@ -435,14 +489,17 @@
       <w:proofErr w:type="spellEnd"/>
       <w:r>
         <w:rPr>
+          <w:color w:val="70AD47" w:themeColor="accent6"/>
           <w:sz w:val="32"/>
           <w:szCs w:val="32"/>
         </w:rPr>
         <w:t xml:space="preserve"> avec la fonction TWIG « </w:t>
       </w:r>
       <w:proofErr w:type="spellStart"/>
-      <w:r>
-        <w:rPr>
+      <w:proofErr w:type="gramStart"/>
+      <w:r>
+        <w:rPr>
+          <w:color w:val="70AD47" w:themeColor="accent6"/>
           <w:sz w:val="32"/>
           <w:szCs w:val="32"/>
         </w:rPr>
@@ -451,12 +508,21 @@
       <w:proofErr w:type="spellEnd"/>
       <w:r>
         <w:rPr>
-          <w:sz w:val="32"/>
-          <w:szCs w:val="32"/>
-        </w:rPr>
-        <w:t>() »</w:t>
-      </w:r>
-      <w:bookmarkStart w:id="0" w:name="_GoBack"/>
+          <w:color w:val="70AD47" w:themeColor="accent6"/>
+          <w:sz w:val="32"/>
+          <w:szCs w:val="32"/>
+        </w:rPr>
+        <w:t>(</w:t>
+      </w:r>
+      <w:proofErr w:type="gramEnd"/>
+      <w:r>
+        <w:rPr>
+          <w:color w:val="70AD47" w:themeColor="accent6"/>
+          <w:sz w:val="32"/>
+          <w:szCs w:val="32"/>
+        </w:rPr>
+        <w:t>) »</w:t>
+      </w:r>
       <w:bookmarkEnd w:id="0"/>
     </w:p>
     <w:sectPr>

</xml_diff>